<commit_message>
First copy of 3 files
</commit_message>
<xml_diff>
--- a/CM_Lab-2022.docx
+++ b/CM_Lab-2022.docx
@@ -13719,6 +13719,9 @@
         </w:tabs>
       </w:pPr>
       <w:r>
+        <w:rPr>
+          <w:noProof/>
+        </w:rPr>
         <w:drawing>
           <wp:inline distT="0" distB="0" distL="0" distR="0" wp14:anchorId="4AC9F548" wp14:editId="06FF0685">
             <wp:extent cx="6883400" cy="1652905"/>
@@ -14481,10 +14484,14 @@
           <w:tab w:val="left" w:pos="833"/>
         </w:tabs>
         <w:ind w:left="832"/>
-      </w:pPr>
-      <w:r>
-        <w:rPr>
-          <w:rFonts w:ascii="Liberation Serif" w:hAnsi="Liberation Serif"/>
+        <w:rPr>
+          <w:color w:val="FF0000"/>
+        </w:rPr>
+      </w:pPr>
+      <w:r>
+        <w:rPr>
+          <w:rFonts w:ascii="Liberation Serif" w:hAnsi="Liberation Serif"/>
+          <w:color w:val="FF0000"/>
           <w:sz w:val="24"/>
           <w:szCs w:val="24"/>
         </w:rPr>
@@ -14498,9 +14505,12 @@
         </w:tabs>
       </w:pPr>
       <w:r>
+        <w:rPr>
+          <w:noProof/>
+        </w:rPr>
         <w:drawing>
-          <wp:inline distT="0" distB="0" distL="0" distR="0" wp14:anchorId="0FFCFEA6" wp14:editId="2A78C6CB">
-            <wp:extent cx="6883400" cy="1938020"/>
+          <wp:inline distT="0" distB="0" distL="0" distR="0" wp14:anchorId="0FFCFEA6" wp14:editId="0908BADE">
+            <wp:extent cx="5869940" cy="1652681"/>
             <wp:effectExtent l="0" t="0" r="0" b="5080"/>
             <wp:docPr id="49" name="Picture 49" descr="Graphical user interface, text, application, email&#10;&#10;Description automatically generated"/>
             <wp:cNvGraphicFramePr>
@@ -14522,7 +14532,7 @@
                   <pic:spPr>
                     <a:xfrm>
                       <a:off x="0" y="0"/>
-                      <a:ext cx="6883400" cy="1938020"/>
+                      <a:ext cx="5888435" cy="1657888"/>
                     </a:xfrm>
                     <a:prstGeom prst="rect">
                       <a:avLst/>
@@ -14538,18 +14548,73 @@
     <w:p>
       <w:pPr>
         <w:pStyle w:val="ListParagraph"/>
-        <w:numPr>
-          <w:ilvl w:val="0"/>
-          <w:numId w:val="1"/>
-        </w:numPr>
         <w:tabs>
           <w:tab w:val="left" w:pos="833"/>
         </w:tabs>
-        <w:ind w:right="662"/>
-      </w:pPr>
-      <w:r>
-        <w:rPr>
-          <w:rFonts w:ascii="Liberation Serif" w:hAnsi="Liberation Serif"/>
+        <w:ind w:right="662" w:firstLine="0"/>
+      </w:pPr>
+    </w:p>
+    <w:p>
+      <w:pPr>
+        <w:tabs>
+          <w:tab w:val="left" w:pos="833"/>
+        </w:tabs>
+        <w:ind w:left="471" w:right="662"/>
+        <w:rPr>
+          <w:rFonts w:ascii="Liberation Serif" w:hAnsi="Liberation Serif"/>
+          <w:sz w:val="24"/>
+          <w:szCs w:val="24"/>
+        </w:rPr>
+      </w:pPr>
+    </w:p>
+    <w:p>
+      <w:pPr>
+        <w:tabs>
+          <w:tab w:val="left" w:pos="833"/>
+        </w:tabs>
+        <w:ind w:left="471" w:right="662"/>
+        <w:rPr>
+          <w:rFonts w:ascii="Liberation Serif" w:hAnsi="Liberation Serif"/>
+          <w:sz w:val="24"/>
+          <w:szCs w:val="24"/>
+        </w:rPr>
+      </w:pPr>
+    </w:p>
+    <w:p>
+      <w:pPr>
+        <w:tabs>
+          <w:tab w:val="left" w:pos="833"/>
+        </w:tabs>
+        <w:ind w:left="471" w:right="662"/>
+        <w:rPr>
+          <w:rFonts w:ascii="Liberation Serif" w:hAnsi="Liberation Serif"/>
+          <w:sz w:val="24"/>
+          <w:szCs w:val="24"/>
+        </w:rPr>
+      </w:pPr>
+    </w:p>
+    <w:p>
+      <w:pPr>
+        <w:tabs>
+          <w:tab w:val="left" w:pos="833"/>
+        </w:tabs>
+        <w:ind w:left="471" w:right="662"/>
+      </w:pPr>
+      <w:r>
+        <w:rPr>
+          <w:rFonts w:ascii="Liberation Serif" w:hAnsi="Liberation Serif"/>
+          <w:b/>
+          <w:bCs/>
+          <w:sz w:val="24"/>
+          <w:szCs w:val="24"/>
+        </w:rPr>
+        <w:t>3.</w:t>
+      </w:r>
+      <w:r>
+        <w:rPr>
+          <w:rFonts w:ascii="Liberation Serif" w:hAnsi="Liberation Serif"/>
+          <w:b/>
+          <w:bCs/>
           <w:sz w:val="24"/>
           <w:szCs w:val="24"/>
         </w:rPr>
@@ -14559,6 +14624,8 @@
       <w:r>
         <w:rPr>
           <w:rFonts w:ascii="Liberation Serif" w:hAnsi="Liberation Serif"/>
+          <w:b/>
+          <w:bCs/>
           <w:sz w:val="24"/>
           <w:szCs w:val="24"/>
         </w:rPr>
@@ -14568,6 +14635,8 @@
       <w:r>
         <w:rPr>
           <w:rFonts w:ascii="Liberation Serif" w:hAnsi="Liberation Serif"/>
+          <w:b/>
+          <w:bCs/>
           <w:sz w:val="24"/>
           <w:szCs w:val="24"/>
         </w:rPr>
@@ -14576,6 +14645,8 @@
       <w:r>
         <w:rPr>
           <w:rFonts w:ascii="Liberation Serif" w:hAnsi="Liberation Serif"/>
+          <w:b/>
+          <w:bCs/>
           <w:spacing w:val="1"/>
           <w:sz w:val="24"/>
           <w:szCs w:val="24"/>
@@ -14585,6 +14656,8 @@
       <w:r>
         <w:rPr>
           <w:rFonts w:ascii="Liberation Serif" w:hAnsi="Liberation Serif"/>
+          <w:b/>
+          <w:bCs/>
           <w:sz w:val="24"/>
           <w:szCs w:val="24"/>
         </w:rPr>
@@ -14593,6 +14666,8 @@
       <w:r>
         <w:rPr>
           <w:rFonts w:ascii="Liberation Serif" w:hAnsi="Liberation Serif"/>
+          <w:b/>
+          <w:bCs/>
           <w:spacing w:val="-52"/>
           <w:sz w:val="24"/>
           <w:szCs w:val="24"/>
@@ -14602,6 +14677,8 @@
       <w:r>
         <w:rPr>
           <w:rFonts w:ascii="Liberation Serif" w:hAnsi="Liberation Serif"/>
+          <w:b/>
+          <w:bCs/>
           <w:sz w:val="24"/>
           <w:szCs w:val="24"/>
         </w:rPr>
@@ -14610,6 +14687,8 @@
       <w:r>
         <w:rPr>
           <w:rFonts w:ascii="Liberation Serif" w:hAnsi="Liberation Serif"/>
+          <w:b/>
+          <w:bCs/>
           <w:spacing w:val="-5"/>
           <w:sz w:val="24"/>
           <w:szCs w:val="24"/>
@@ -14619,10 +14698,20 @@
       <w:r>
         <w:rPr>
           <w:rFonts w:ascii="Liberation Serif" w:hAnsi="Liberation Serif"/>
-          <w:sz w:val="24"/>
-          <w:szCs w:val="24"/>
-        </w:rPr>
-        <w:t>status.</w:t>
+          <w:b/>
+          <w:bCs/>
+          <w:sz w:val="24"/>
+          <w:szCs w:val="24"/>
+        </w:rPr>
+        <w:t>status</w:t>
+      </w:r>
+      <w:r>
+        <w:rPr>
+          <w:rFonts w:ascii="Liberation Serif" w:hAnsi="Liberation Serif"/>
+          <w:sz w:val="24"/>
+          <w:szCs w:val="24"/>
+        </w:rPr>
+        <w:t>.</w:t>
       </w:r>
     </w:p>
     <w:p>
@@ -14654,22 +14743,103 @@
           <w:color w:val="FF0000"/>
         </w:rPr>
       </w:pPr>
+      <w:r>
+        <w:rPr>
+          <w:rFonts w:ascii="Liberation Serif" w:hAnsi="Liberation Serif" w:cstheme="minorBidi"/>
+          <w:b/>
+          <w:noProof/>
+          <w:sz w:val="24"/>
+          <w:szCs w:val="30"/>
+          <w:lang w:bidi="th-TH"/>
+        </w:rPr>
+        <w:drawing>
+          <wp:inline distT="0" distB="0" distL="0" distR="0" wp14:anchorId="27AC6815" wp14:editId="17BC8427">
+            <wp:extent cx="5242560" cy="2390079"/>
+            <wp:effectExtent l="0" t="0" r="0" b="0"/>
+            <wp:docPr id="50" name="Picture 50" descr="Text&#10;&#10;Description automatically generated"/>
+            <wp:cNvGraphicFramePr>
+              <a:graphicFrameLocks xmlns:a="http://schemas.openxmlformats.org/drawingml/2006/main" noChangeAspect="1"/>
+            </wp:cNvGraphicFramePr>
+            <a:graphic xmlns:a="http://schemas.openxmlformats.org/drawingml/2006/main">
+              <a:graphicData uri="http://schemas.openxmlformats.org/drawingml/2006/picture">
+                <pic:pic xmlns:pic="http://schemas.openxmlformats.org/drawingml/2006/picture">
+                  <pic:nvPicPr>
+                    <pic:cNvPr id="50" name="Picture 50" descr="Text&#10;&#10;Description automatically generated"/>
+                    <pic:cNvPicPr>
+                      <a:picLocks noChangeAspect="1" noChangeArrowheads="1"/>
+                    </pic:cNvPicPr>
+                  </pic:nvPicPr>
+                  <pic:blipFill>
+                    <a:blip r:embed="rId62">
+                      <a:extLst>
+                        <a:ext uri="{28A0092B-C50C-407E-A947-70E740481C1C}">
+                          <a14:useLocalDpi xmlns:a14="http://schemas.microsoft.com/office/drawing/2010/main" val="0"/>
+                        </a:ext>
+                      </a:extLst>
+                    </a:blip>
+                    <a:srcRect/>
+                    <a:stretch>
+                      <a:fillRect/>
+                    </a:stretch>
+                  </pic:blipFill>
+                  <pic:spPr bwMode="auto">
+                    <a:xfrm>
+                      <a:off x="0" y="0"/>
+                      <a:ext cx="5253306" cy="2394978"/>
+                    </a:xfrm>
+                    <a:prstGeom prst="rect">
+                      <a:avLst/>
+                    </a:prstGeom>
+                    <a:noFill/>
+                    <a:ln>
+                      <a:noFill/>
+                    </a:ln>
+                  </pic:spPr>
+                </pic:pic>
+              </a:graphicData>
+            </a:graphic>
+          </wp:inline>
+        </w:drawing>
+      </w:r>
     </w:p>
     <w:p>
       <w:pPr>
         <w:pStyle w:val="ListParagraph"/>
-        <w:numPr>
-          <w:ilvl w:val="0"/>
-          <w:numId w:val="1"/>
-        </w:numPr>
         <w:tabs>
           <w:tab w:val="left" w:pos="833"/>
         </w:tabs>
-        <w:ind w:right="741"/>
-      </w:pPr>
-      <w:r>
-        <w:rPr>
-          <w:rFonts w:ascii="Liberation Serif" w:hAnsi="Liberation Serif"/>
+        <w:ind w:right="662" w:firstLine="0"/>
+        <w:rPr>
+          <w:color w:val="FF0000"/>
+        </w:rPr>
+      </w:pPr>
+    </w:p>
+    <w:p>
+      <w:pPr>
+        <w:tabs>
+          <w:tab w:val="left" w:pos="833"/>
+        </w:tabs>
+        <w:ind w:left="471" w:right="741"/>
+        <w:rPr>
+          <w:b/>
+          <w:bCs/>
+        </w:rPr>
+      </w:pPr>
+      <w:r>
+        <w:rPr>
+          <w:rFonts w:ascii="Liberation Serif" w:hAnsi="Liberation Serif"/>
+          <w:b/>
+          <w:bCs/>
+          <w:sz w:val="24"/>
+          <w:szCs w:val="24"/>
+        </w:rPr>
+        <w:t>4.</w:t>
+      </w:r>
+      <w:r>
+        <w:rPr>
+          <w:rFonts w:ascii="Liberation Serif" w:hAnsi="Liberation Serif"/>
+          <w:b/>
+          <w:bCs/>
           <w:sz w:val="24"/>
           <w:szCs w:val="24"/>
         </w:rPr>
@@ -14679,6 +14849,8 @@
       <w:r>
         <w:rPr>
           <w:rFonts w:ascii="Liberation Serif" w:hAnsi="Liberation Serif"/>
+          <w:b/>
+          <w:bCs/>
           <w:sz w:val="24"/>
           <w:szCs w:val="24"/>
         </w:rPr>
@@ -14688,6 +14860,8 @@
       <w:r>
         <w:rPr>
           <w:rFonts w:ascii="Liberation Serif" w:hAnsi="Liberation Serif"/>
+          <w:b/>
+          <w:bCs/>
           <w:sz w:val="24"/>
           <w:szCs w:val="24"/>
         </w:rPr>
@@ -14696,6 +14870,8 @@
       <w:r>
         <w:rPr>
           <w:rFonts w:ascii="Liberation Serif" w:hAnsi="Liberation Serif"/>
+          <w:b/>
+          <w:bCs/>
           <w:spacing w:val="-52"/>
           <w:sz w:val="24"/>
           <w:szCs w:val="24"/>
@@ -14705,6 +14881,8 @@
       <w:r>
         <w:rPr>
           <w:rFonts w:ascii="Liberation Serif" w:hAnsi="Liberation Serif"/>
+          <w:b/>
+          <w:bCs/>
           <w:sz w:val="24"/>
           <w:szCs w:val="24"/>
         </w:rPr>
@@ -14713,6 +14891,8 @@
       <w:r>
         <w:rPr>
           <w:rFonts w:ascii="Liberation Serif" w:hAnsi="Liberation Serif"/>
+          <w:b/>
+          <w:bCs/>
           <w:spacing w:val="-5"/>
           <w:sz w:val="24"/>
           <w:szCs w:val="24"/>
@@ -14722,6 +14902,8 @@
       <w:r>
         <w:rPr>
           <w:rFonts w:ascii="Liberation Serif" w:hAnsi="Liberation Serif"/>
+          <w:b/>
+          <w:bCs/>
           <w:sz w:val="24"/>
           <w:szCs w:val="24"/>
         </w:rPr>
@@ -14730,19 +14912,122 @@
     </w:p>
     <w:p>
       <w:pPr>
-        <w:pStyle w:val="ListParagraph"/>
-        <w:numPr>
-          <w:ilvl w:val="0"/>
-          <w:numId w:val="1"/>
-        </w:numPr>
+        <w:tabs>
+          <w:tab w:val="left" w:pos="833"/>
+        </w:tabs>
+        <w:ind w:left="471" w:right="741"/>
+        <w:rPr>
+          <w:color w:val="FF0000"/>
+        </w:rPr>
+      </w:pPr>
+      <w:r>
+        <w:rPr>
+          <w:color w:val="FF0000"/>
+        </w:rPr>
+        <w:t>Ans</w:t>
+      </w:r>
+    </w:p>
+    <w:p>
+      <w:pPr>
+        <w:tabs>
+          <w:tab w:val="left" w:pos="833"/>
+        </w:tabs>
+        <w:ind w:left="471" w:right="741"/>
+        <w:rPr>
+          <w:color w:val="FF0000"/>
+        </w:rPr>
+      </w:pPr>
+      <w:r>
+        <w:rPr>
+          <w:color w:val="FF0000"/>
+        </w:rPr>
+        <w:t xml:space="preserve"> </w:t>
+      </w:r>
+      <w:r>
+        <w:rPr>
+          <w:rFonts w:ascii="Liberation Serif" w:hAnsi="Liberation Serif" w:cstheme="minorBidi"/>
+          <w:b/>
+          <w:noProof/>
+          <w:sz w:val="24"/>
+          <w:szCs w:val="30"/>
+          <w:lang w:bidi="th-TH"/>
+        </w:rPr>
+        <w:drawing>
+          <wp:inline distT="0" distB="0" distL="0" distR="0" wp14:anchorId="7FC813CE" wp14:editId="3C3E8703">
+            <wp:extent cx="5769731" cy="2499360"/>
+            <wp:effectExtent l="0" t="0" r="2540" b="0"/>
+            <wp:docPr id="52" name="Picture 52"/>
+            <wp:cNvGraphicFramePr>
+              <a:graphicFrameLocks xmlns:a="http://schemas.openxmlformats.org/drawingml/2006/main" noChangeAspect="1"/>
+            </wp:cNvGraphicFramePr>
+            <a:graphic xmlns:a="http://schemas.openxmlformats.org/drawingml/2006/main">
+              <a:graphicData uri="http://schemas.openxmlformats.org/drawingml/2006/picture">
+                <pic:pic xmlns:pic="http://schemas.openxmlformats.org/drawingml/2006/picture">
+                  <pic:nvPicPr>
+                    <pic:cNvPr id="0" name="Picture 1"/>
+                    <pic:cNvPicPr>
+                      <a:picLocks noChangeAspect="1" noChangeArrowheads="1"/>
+                    </pic:cNvPicPr>
+                  </pic:nvPicPr>
+                  <pic:blipFill>
+                    <a:blip r:embed="rId63">
+                      <a:extLst>
+                        <a:ext uri="{28A0092B-C50C-407E-A947-70E740481C1C}">
+                          <a14:useLocalDpi xmlns:a14="http://schemas.microsoft.com/office/drawing/2010/main" val="0"/>
+                        </a:ext>
+                      </a:extLst>
+                    </a:blip>
+                    <a:srcRect/>
+                    <a:stretch>
+                      <a:fillRect/>
+                    </a:stretch>
+                  </pic:blipFill>
+                  <pic:spPr bwMode="auto">
+                    <a:xfrm>
+                      <a:off x="0" y="0"/>
+                      <a:ext cx="5774445" cy="2501402"/>
+                    </a:xfrm>
+                    <a:prstGeom prst="rect">
+                      <a:avLst/>
+                    </a:prstGeom>
+                    <a:noFill/>
+                    <a:ln>
+                      <a:noFill/>
+                    </a:ln>
+                  </pic:spPr>
+                </pic:pic>
+              </a:graphicData>
+            </a:graphic>
+          </wp:inline>
+        </w:drawing>
+      </w:r>
+    </w:p>
+    <w:p>
+      <w:pPr>
         <w:tabs>
           <w:tab w:val="left" w:pos="833"/>
         </w:tabs>
         <w:ind w:right="407"/>
-      </w:pPr>
-      <w:r>
-        <w:rPr>
-          <w:rFonts w:ascii="Liberation Serif" w:hAnsi="Liberation Serif"/>
+        <w:rPr>
+          <w:b/>
+          <w:bCs/>
+        </w:rPr>
+      </w:pPr>
+      <w:r>
+        <w:rPr>
+          <w:rFonts w:ascii="Liberation Serif" w:hAnsi="Liberation Serif"/>
+          <w:b/>
+          <w:bCs/>
+          <w:sz w:val="24"/>
+          <w:szCs w:val="24"/>
+        </w:rPr>
+        <w:t>5.</w:t>
+      </w:r>
+      <w:r>
+        <w:rPr>
+          <w:rFonts w:ascii="Liberation Serif" w:hAnsi="Liberation Serif"/>
+          <w:b/>
+          <w:bCs/>
           <w:sz w:val="24"/>
           <w:szCs w:val="24"/>
         </w:rPr>
@@ -14752,6 +15037,8 @@
       <w:r>
         <w:rPr>
           <w:rFonts w:ascii="Liberation Serif" w:hAnsi="Liberation Serif"/>
+          <w:b/>
+          <w:bCs/>
           <w:i/>
           <w:iCs/>
           <w:sz w:val="24"/>
@@ -14763,6 +15050,8 @@
       <w:r>
         <w:rPr>
           <w:rFonts w:ascii="Liberation Serif" w:hAnsi="Liberation Serif"/>
+          <w:b/>
+          <w:bCs/>
           <w:sz w:val="24"/>
           <w:szCs w:val="24"/>
         </w:rPr>
@@ -14772,6 +15061,8 @@
       <w:r>
         <w:rPr>
           <w:rFonts w:ascii="Liberation Serif" w:hAnsi="Liberation Serif"/>
+          <w:b/>
+          <w:bCs/>
           <w:i/>
           <w:iCs/>
           <w:sz w:val="24"/>
@@ -14783,6 +15074,8 @@
       <w:r>
         <w:rPr>
           <w:rFonts w:ascii="Liberation Serif" w:hAnsi="Liberation Serif"/>
+          <w:b/>
+          <w:bCs/>
           <w:sz w:val="24"/>
           <w:szCs w:val="24"/>
         </w:rPr>
@@ -14791,6 +15084,8 @@
       <w:r>
         <w:rPr>
           <w:rFonts w:ascii="Liberation Serif" w:hAnsi="Liberation Serif"/>
+          <w:b/>
+          <w:bCs/>
           <w:spacing w:val="-52"/>
           <w:sz w:val="24"/>
           <w:szCs w:val="24"/>
@@ -14800,10 +15095,29 @@
       <w:r>
         <w:rPr>
           <w:rFonts w:ascii="Liberation Serif" w:hAnsi="Liberation Serif"/>
+          <w:b/>
+          <w:bCs/>
           <w:sz w:val="24"/>
           <w:szCs w:val="24"/>
         </w:rPr>
         <w:t>CPE327-A.</w:t>
+      </w:r>
+    </w:p>
+    <w:p>
+      <w:pPr>
+        <w:tabs>
+          <w:tab w:val="left" w:pos="833"/>
+        </w:tabs>
+        <w:ind w:right="407"/>
+        <w:rPr>
+          <w:color w:val="FF0000"/>
+        </w:rPr>
+      </w:pPr>
+      <w:r>
+        <w:rPr>
+          <w:color w:val="FF0000"/>
+        </w:rPr>
+        <w:t>Ans</w:t>
       </w:r>
     </w:p>
     <w:p>
@@ -16355,7 +16669,6 @@
           <w:sz w:val="24"/>
           <w:szCs w:val="24"/>
         </w:rPr>
-        <w:lastRenderedPageBreak/>
         <w:t>User</w:t>
       </w:r>
       <w:r>

</xml_diff>